<commit_message>
Change case preferences for listed tools
</commit_message>
<xml_diff>
--- a/Presentations/NOBUGS 2012/Continuous Build, test, and deployment abstract.docx
+++ b/Presentations/NOBUGS 2012/Continuous Build, test, and deployment abstract.docx
@@ -342,7 +342,22 @@
           <w:sz w:val="22"/>
           <w:szCs w:val="22"/>
         </w:rPr>
-        <w:t xml:space="preserve"> in excess of 1x106 lines of code. For this we need a team of twenty developers, situated at two facilities, 4000 miles and 5 hours apart. To compound issues, Mantid must build and deploy on a number of large range of completely different hardware and operating system environments. Continuous delivery of a project with these requirements is non-trivial.</w:t>
+        <w:t xml:space="preserve"> in excess of 1x10</w:t>
+      </w:r>
+      <w:r>
+        <w:rPr>
+          <w:sz w:val="22"/>
+          <w:szCs w:val="22"/>
+          <w:vertAlign w:val="superscript"/>
+        </w:rPr>
+        <w:t>6</w:t>
+      </w:r>
+      <w:r>
+        <w:rPr>
+          <w:sz w:val="22"/>
+          <w:szCs w:val="22"/>
+        </w:rPr>
+        <w:t xml:space="preserve"> lines of code. For this we need a team of twenty developers, situated at two facilities, 4000 miles and 5 hours apart. To compound issues, Mantid must build and deploy on a number of large range of completely different hardware and operating system environments. Continuous delivery of a project with these requirements is non-trivial.</w:t>
       </w:r>
     </w:p>
     <w:p>
@@ -358,7 +373,7 @@
           <w:sz w:val="22"/>
           <w:szCs w:val="22"/>
         </w:rPr>
-        <w:t xml:space="preserve">Quality is best implemented from the ground up. Like many other open source projects, the Mantid project stipulates coding rules to keep the code consistent. However, the Mantid development also extensively uses Continuous Integration mythologies and tools; a strategy that gained momentum in the world of commercial software engineering. The benefits of this approach include very high levels of automation, which improves overall product quality and frees the scientists and developers to build exciting new features. Our tools include </w:t>
+        <w:t xml:space="preserve">Quality is best implemented from the ground up. Like many other open source projects, the Mantid project stipulates coding rules to keep the code consistent. However, the Mantid development also extensively uses Continuous Integration mythologies and tools; a strategy that gained momentum in the world of commercial software engineering. The benefits of this approach include very high levels of automation, which improves overall product quality and frees the scientists and developers to build exciting new features. Our tools include CMake, Git, Jenkins, </w:t>
       </w:r>
       <w:proofErr w:type="spellStart"/>
       <w:r>
@@ -366,7 +381,21 @@
           <w:sz w:val="22"/>
           <w:szCs w:val="22"/>
         </w:rPr>
-        <w:t>CMake</w:t>
+        <w:t>C</w:t>
+      </w:r>
+      <w:r>
+        <w:rPr>
+          <w:sz w:val="22"/>
+          <w:szCs w:val="22"/>
+        </w:rPr>
+        <w:t>xx</w:t>
+      </w:r>
+      <w:r>
+        <w:rPr>
+          <w:sz w:val="22"/>
+          <w:szCs w:val="22"/>
+        </w:rPr>
+        <w:t>Test</w:t>
       </w:r>
       <w:proofErr w:type="spellEnd"/>
       <w:r>
@@ -374,7 +403,7 @@
           <w:sz w:val="22"/>
           <w:szCs w:val="22"/>
         </w:rPr>
-        <w:t xml:space="preserve">, Git, Jenkins, </w:t>
+        <w:t xml:space="preserve">, </w:t>
       </w:r>
       <w:proofErr w:type="spellStart"/>
       <w:r>
@@ -382,7 +411,21 @@
           <w:sz w:val="22"/>
           <w:szCs w:val="22"/>
         </w:rPr>
-        <w:t>CXXTest</w:t>
+        <w:t>C</w:t>
+      </w:r>
+      <w:r>
+        <w:rPr>
+          <w:sz w:val="22"/>
+          <w:szCs w:val="22"/>
+        </w:rPr>
+        <w:t>ppc</w:t>
+      </w:r>
+      <w:r>
+        <w:rPr>
+          <w:sz w:val="22"/>
+          <w:szCs w:val="22"/>
+        </w:rPr>
+        <w:t>heck</w:t>
       </w:r>
       <w:proofErr w:type="spellEnd"/>
       <w:r>
@@ -398,23 +441,21 @@
           <w:sz w:val="22"/>
           <w:szCs w:val="22"/>
         </w:rPr>
-        <w:t>CPPCheck</w:t>
-      </w:r>
-      <w:proofErr w:type="spellEnd"/>
-      <w:r>
-        <w:rPr>
-          <w:sz w:val="22"/>
-          <w:szCs w:val="22"/>
-        </w:rPr>
-        <w:t xml:space="preserve">, </w:t>
-      </w:r>
-      <w:proofErr w:type="spellStart"/>
-      <w:r>
-        <w:rPr>
-          <w:sz w:val="22"/>
-          <w:szCs w:val="22"/>
-        </w:rPr>
-        <w:t>GMock</w:t>
+        <w:t>G</w:t>
+      </w:r>
+      <w:r>
+        <w:rPr>
+          <w:sz w:val="22"/>
+          <w:szCs w:val="22"/>
+        </w:rPr>
+        <w:t>m</w:t>
+      </w:r>
+      <w:r>
+        <w:rPr>
+          <w:sz w:val="22"/>
+          <w:szCs w:val="22"/>
+        </w:rPr>
+        <w:t>ock</w:t>
       </w:r>
       <w:proofErr w:type="spellEnd"/>
       <w:r>

</xml_diff>